<commit_message>
Moved Tutorial 000 from RC.bundle\Adm\NO-BN\Tutorials\000 to RC.bundle\Tutorials\000. Updated 001, 002, 003.
</commit_message>
<xml_diff>
--- a/NO-BN/Tutorials/_SRC/001 Alignment geometry - tangents and curves/001 2022-10-20 EN Alignment geometry - tangents and curves.docx
+++ b/NO-BN/Tutorials/_SRC/001 Alignment geometry - tangents and curves/001 2022-10-20 EN Alignment geometry - tangents and curves.docx
@@ -3674,30 +3674,39 @@
         </w:rPr>
         <w:t>Please check our website www.railcomplete.com for updates.</w:t>
       </w:r>
-    </w:p>
-    <w:p>
-      <w:pPr>
-        <w:ind w:left="567" w:hanging="567"/>
-        <w:jc w:val="center"/>
-        <w:rPr>
-          <w:lang w:val="en-GB"/>
-        </w:rPr>
-      </w:pPr>
-      <w:r>
-        <w:rPr>
-          <w:lang w:val="en-GB"/>
-        </w:rPr>
-        <w:t>Corrections and suggestions are welcome to support@railcomplete.no.</w:t>
-      </w:r>
-    </w:p>
-    <w:p>
-      <w:pPr>
-        <w:ind w:left="567" w:hanging="567"/>
-        <w:jc w:val="center"/>
-        <w:rPr>
-          <w:lang w:val="en-GB"/>
-        </w:rPr>
-      </w:pPr>
+      <w:r>
+        <w:rPr>
+          <w:lang w:val="en-GB"/>
+        </w:rPr>
+        <w:br/>
+      </w:r>
+      <w:r>
+        <w:rPr>
+          <w:lang w:val="en-GB"/>
+        </w:rPr>
+        <w:t xml:space="preserve">Corrections and suggestions are welcome to </w:t>
+      </w:r>
+      <w:hyperlink r:id="rId46" w:history="1">
+        <w:r>
+          <w:rPr>
+            <w:rStyle w:val="Hyperkobling"/>
+            <w:lang w:val="en-GB"/>
+          </w:rPr>
+          <w:t>support@railcomplete.com</w:t>
+        </w:r>
+      </w:hyperlink>
+      <w:r>
+        <w:rPr>
+          <w:lang w:val="en-GB"/>
+        </w:rPr>
+        <w:t>.</w:t>
+      </w:r>
+      <w:r>
+        <w:rPr>
+          <w:lang w:val="en-GB"/>
+        </w:rPr>
+        <w:br/>
+      </w:r>
       <w:r>
         <w:rPr>
           <w:lang w:val="en-GB"/>
@@ -3706,8 +3715,8 @@
       </w:r>
     </w:p>
     <w:sectPr>
-      <w:headerReference w:type="default" r:id="rId46"/>
-      <w:footerReference w:type="default" r:id="rId47"/>
+      <w:headerReference w:type="default" r:id="rId47"/>
+      <w:footerReference w:type="default" r:id="rId48"/>
       <w:pgSz w:w="11906" w:h="16838"/>
       <w:pgMar w:top="1417" w:right="1417" w:bottom="1417" w:left="1417" w:header="708" w:footer="708" w:gutter="0"/>
       <w:cols w:space="708"/>
@@ -5360,6 +5369,29 @@
       <w:szCs w:val="24"/>
     </w:rPr>
   </w:style>
+  <w:style w:type="character" w:styleId="Hyperkobling">
+    <w:name w:val="Hyperlink"/>
+    <w:basedOn w:val="Standardskriftforavsnitt"/>
+    <w:uiPriority w:val="99"/>
+    <w:unhideWhenUsed/>
+    <w:rsid w:val="00F35FBC"/>
+    <w:rPr>
+      <w:color w:val="0563C1" w:themeColor="hyperlink"/>
+      <w:u w:val="single"/>
+    </w:rPr>
+  </w:style>
+  <w:style w:type="character" w:styleId="Ulstomtale">
+    <w:name w:val="Unresolved Mention"/>
+    <w:basedOn w:val="Standardskriftforavsnitt"/>
+    <w:uiPriority w:val="99"/>
+    <w:semiHidden/>
+    <w:unhideWhenUsed/>
+    <w:rsid w:val="00F35FBC"/>
+    <w:rPr>
+      <w:color w:val="605E5C"/>
+      <w:shd w:val="clear" w:color="auto" w:fill="E1DFDD"/>
+    </w:rPr>
+  </w:style>
 </w:styles>
 </file>
 

</xml_diff>